<commit_message>
Updated milestone 1 document
</commit_message>
<xml_diff>
--- a/Project Plan OOSD.docx
+++ b/Project Plan OOSD.docx
@@ -466,6 +466,17 @@
     </w:p>
     <w:sdt>
       <w:sdtPr>
+        <w:rPr>
+          <w:rFonts w:asciiTheme="minorHAnsi" w:eastAsiaTheme="minorHAnsi" w:hAnsiTheme="minorHAnsi" w:cstheme="minorBidi"/>
+          <w:b w:val="0"/>
+          <w:bCs w:val="0"/>
+          <w:color w:val="auto"/>
+          <w:kern w:val="2"/>
+          <w:sz w:val="24"/>
+          <w:szCs w:val="24"/>
+          <w:lang w:val="en-AU"/>
+          <w14:ligatures w14:val="standardContextual"/>
+        </w:rPr>
         <w:id w:val="-1211728475"/>
         <w:docPartObj>
           <w:docPartGallery w:val="Table of Contents"/>
@@ -474,14 +485,7 @@
       </w:sdtPr>
       <w:sdtEndPr>
         <w:rPr>
-          <w:rFonts w:asciiTheme="minorHAnsi" w:eastAsiaTheme="minorHAnsi" w:hAnsiTheme="minorHAnsi" w:cstheme="minorBidi"/>
           <w:noProof/>
-          <w:color w:val="auto"/>
-          <w:kern w:val="2"/>
-          <w:sz w:val="24"/>
-          <w:szCs w:val="24"/>
-          <w:lang w:val="en-AU"/>
-          <w14:ligatures w14:val="standardContextual"/>
         </w:rPr>
       </w:sdtEndPr>
       <w:sdtContent>
@@ -2501,25 +2505,7 @@
         <w:rPr>
           <w:lang w:val="en-US"/>
         </w:rPr>
-        <w:t xml:space="preserve">Alexander Abbosh </w:t>
-      </w:r>
-      <w:r>
-        <w:rPr>
-          <w:lang w:val="en-US"/>
-        </w:rPr>
-        <w:t>(</w:t>
-      </w:r>
-      <w:r>
-        <w:rPr>
-          <w:lang w:val="en-US"/>
-        </w:rPr>
-        <w:t>s5173344</w:t>
-      </w:r>
-      <w:r>
-        <w:rPr>
-          <w:lang w:val="en-US"/>
-        </w:rPr>
-        <w:t>)</w:t>
+        <w:t>Alexander Abbosh (s5173344)</w:t>
       </w:r>
     </w:p>
     <w:p>
@@ -2537,25 +2523,7 @@
         <w:rPr>
           <w:lang w:val="en-US"/>
         </w:rPr>
-        <w:t>Christopher Burrell</w:t>
-      </w:r>
-      <w:r>
-        <w:rPr>
-          <w:lang w:val="en-US"/>
-        </w:rPr>
-        <w:t xml:space="preserve"> (</w:t>
-      </w:r>
-      <w:r>
-        <w:rPr>
-          <w:lang w:val="en-US"/>
-        </w:rPr>
-        <w:t>s5237645</w:t>
-      </w:r>
-      <w:r>
-        <w:rPr>
-          <w:lang w:val="en-US"/>
-        </w:rPr>
-        <w:t>)</w:t>
+        <w:t>Christopher Burrell (s5237645)</w:t>
       </w:r>
     </w:p>
     <w:p>
@@ -2573,25 +2541,7 @@
         <w:rPr>
           <w:lang w:val="en-US"/>
         </w:rPr>
-        <w:t xml:space="preserve">Lily French </w:t>
-      </w:r>
-      <w:r>
-        <w:rPr>
-          <w:lang w:val="en-US"/>
-        </w:rPr>
-        <w:t>(</w:t>
-      </w:r>
-      <w:r>
-        <w:rPr>
-          <w:lang w:val="en-US"/>
-        </w:rPr>
-        <w:t>s5428854</w:t>
-      </w:r>
-      <w:r>
-        <w:rPr>
-          <w:lang w:val="en-US"/>
-        </w:rPr>
-        <w:t>)</w:t>
+        <w:t>Lily French (s5428854)</w:t>
       </w:r>
     </w:p>
     <w:p>
@@ -2609,19 +2559,7 @@
         <w:rPr>
           <w:lang w:val="en-US"/>
         </w:rPr>
-        <w:t>Vishva Pandya</w:t>
-      </w:r>
-      <w:r>
-        <w:rPr>
-          <w:lang w:val="en-US"/>
-        </w:rPr>
-        <w:t xml:space="preserve"> (</w:t>
-      </w:r>
-      <w:r>
-        <w:rPr>
-          <w:lang w:val="en-US"/>
-        </w:rPr>
-        <w:t>s…</w:t>
+        <w:t>Vishva Pandya (s…</w:t>
       </w:r>
       <w:proofErr w:type="gramStart"/>
       <w:r>
@@ -2653,19 +2591,7 @@
         <w:rPr>
           <w:lang w:val="en-US"/>
         </w:rPr>
-        <w:t>Bailey Reeves</w:t>
-      </w:r>
-      <w:r>
-        <w:rPr>
-          <w:lang w:val="en-US"/>
-        </w:rPr>
-        <w:t xml:space="preserve"> (</w:t>
-      </w:r>
-      <w:r>
-        <w:rPr>
-          <w:lang w:val="en-US"/>
-        </w:rPr>
-        <w:t>s…</w:t>
+        <w:t>Bailey Reeves (s…</w:t>
       </w:r>
       <w:proofErr w:type="gramStart"/>
       <w:r>
@@ -7818,7 +7744,6 @@
             <w:pPr>
               <w:spacing w:after="160" w:line="278" w:lineRule="auto"/>
               <w:rPr>
-                <w:rFonts w:hint="eastAsia"/>
                 <w:color w:val="auto"/>
                 <w:lang w:val="en-US"/>
               </w:rPr>
@@ -7841,7 +7766,6 @@
               <w:spacing w:after="160" w:line="278" w:lineRule="auto"/>
               <w:cnfStyle w:val="100000000000" w:firstRow="1" w:lastRow="0" w:firstColumn="0" w:lastColumn="0" w:oddVBand="0" w:evenVBand="0" w:oddHBand="0" w:evenHBand="0" w:firstRowFirstColumn="0" w:firstRowLastColumn="0" w:lastRowFirstColumn="0" w:lastRowLastColumn="0"/>
               <w:rPr>
-                <w:rFonts w:hint="eastAsia"/>
                 <w:color w:val="auto"/>
                 <w:lang w:val="en-US"/>
               </w:rPr>
@@ -7869,7 +7793,6 @@
             <w:pPr>
               <w:spacing w:after="160" w:line="278" w:lineRule="auto"/>
               <w:rPr>
-                <w:rFonts w:hint="eastAsia"/>
                 <w:color w:val="auto"/>
                 <w:lang w:val="en-US"/>
               </w:rPr>
@@ -7892,7 +7815,6 @@
               <w:spacing w:after="160" w:line="278" w:lineRule="auto"/>
               <w:cnfStyle w:val="000000100000" w:firstRow="0" w:lastRow="0" w:firstColumn="0" w:lastColumn="0" w:oddVBand="0" w:evenVBand="0" w:oddHBand="1" w:evenHBand="0" w:firstRowFirstColumn="0" w:firstRowLastColumn="0" w:lastRowFirstColumn="0" w:lastRowLastColumn="0"/>
               <w:rPr>
-                <w:rFonts w:hint="eastAsia"/>
                 <w:color w:val="auto"/>
                 <w:lang w:val="en-US"/>
               </w:rPr>
@@ -7917,7 +7839,6 @@
             <w:pPr>
               <w:spacing w:after="160" w:line="278" w:lineRule="auto"/>
               <w:rPr>
-                <w:rFonts w:hint="eastAsia"/>
                 <w:color w:val="auto"/>
                 <w:lang w:val="en-US"/>
               </w:rPr>
@@ -7940,7 +7861,6 @@
               <w:spacing w:after="160" w:line="278" w:lineRule="auto"/>
               <w:cnfStyle w:val="000000000000" w:firstRow="0" w:lastRow="0" w:firstColumn="0" w:lastColumn="0" w:oddVBand="0" w:evenVBand="0" w:oddHBand="0" w:evenHBand="0" w:firstRowFirstColumn="0" w:firstRowLastColumn="0" w:lastRowFirstColumn="0" w:lastRowLastColumn="0"/>
               <w:rPr>
-                <w:rFonts w:hint="eastAsia"/>
                 <w:color w:val="auto"/>
                 <w:lang w:val="en-US"/>
               </w:rPr>
@@ -7968,7 +7888,6 @@
             <w:pPr>
               <w:spacing w:after="160" w:line="278" w:lineRule="auto"/>
               <w:rPr>
-                <w:rFonts w:hint="eastAsia"/>
                 <w:color w:val="auto"/>
                 <w:lang w:val="en-US"/>
               </w:rPr>
@@ -7991,7 +7910,6 @@
               <w:spacing w:after="160" w:line="278" w:lineRule="auto"/>
               <w:cnfStyle w:val="000000100000" w:firstRow="0" w:lastRow="0" w:firstColumn="0" w:lastColumn="0" w:oddVBand="0" w:evenVBand="0" w:oddHBand="1" w:evenHBand="0" w:firstRowFirstColumn="0" w:firstRowLastColumn="0" w:lastRowFirstColumn="0" w:lastRowLastColumn="0"/>
               <w:rPr>
-                <w:rFonts w:hint="eastAsia"/>
                 <w:color w:val="auto"/>
                 <w:lang w:val="en-US"/>
               </w:rPr>
@@ -8016,7 +7934,6 @@
             <w:pPr>
               <w:spacing w:after="160" w:line="278" w:lineRule="auto"/>
               <w:rPr>
-                <w:rFonts w:hint="eastAsia"/>
                 <w:color w:val="auto"/>
                 <w:lang w:val="en-US"/>
               </w:rPr>
@@ -8039,7 +7956,6 @@
               <w:spacing w:after="160" w:line="278" w:lineRule="auto"/>
               <w:cnfStyle w:val="000000000000" w:firstRow="0" w:lastRow="0" w:firstColumn="0" w:lastColumn="0" w:oddVBand="0" w:evenVBand="0" w:oddHBand="0" w:evenHBand="0" w:firstRowFirstColumn="0" w:firstRowLastColumn="0" w:lastRowFirstColumn="0" w:lastRowLastColumn="0"/>
               <w:rPr>
-                <w:rFonts w:hint="eastAsia"/>
                 <w:color w:val="auto"/>
                 <w:lang w:val="en-US"/>
               </w:rPr>
@@ -8067,7 +7983,6 @@
             <w:pPr>
               <w:spacing w:after="160" w:line="278" w:lineRule="auto"/>
               <w:rPr>
-                <w:rFonts w:hint="eastAsia"/>
                 <w:color w:val="auto"/>
                 <w:lang w:val="en-US"/>
               </w:rPr>
@@ -8090,7 +8005,6 @@
               <w:spacing w:after="160" w:line="278" w:lineRule="auto"/>
               <w:cnfStyle w:val="000000100000" w:firstRow="0" w:lastRow="0" w:firstColumn="0" w:lastColumn="0" w:oddVBand="0" w:evenVBand="0" w:oddHBand="1" w:evenHBand="0" w:firstRowFirstColumn="0" w:firstRowLastColumn="0" w:lastRowFirstColumn="0" w:lastRowLastColumn="0"/>
               <w:rPr>
-                <w:rFonts w:hint="eastAsia"/>
                 <w:color w:val="auto"/>
                 <w:lang w:val="en-US"/>
               </w:rPr>
@@ -8115,7 +8029,6 @@
             <w:pPr>
               <w:spacing w:after="160" w:line="278" w:lineRule="auto"/>
               <w:rPr>
-                <w:rFonts w:hint="eastAsia"/>
                 <w:color w:val="auto"/>
                 <w:lang w:val="en-US"/>
               </w:rPr>
@@ -8138,7 +8051,6 @@
               <w:spacing w:after="160" w:line="278" w:lineRule="auto"/>
               <w:cnfStyle w:val="000000000000" w:firstRow="0" w:lastRow="0" w:firstColumn="0" w:lastColumn="0" w:oddVBand="0" w:evenVBand="0" w:oddHBand="0" w:evenHBand="0" w:firstRowFirstColumn="0" w:firstRowLastColumn="0" w:lastRowFirstColumn="0" w:lastRowLastColumn="0"/>
               <w:rPr>
-                <w:rFonts w:hint="eastAsia"/>
                 <w:color w:val="auto"/>
                 <w:lang w:val="en-US"/>
               </w:rPr>
@@ -8166,7 +8078,6 @@
             <w:pPr>
               <w:spacing w:after="160" w:line="278" w:lineRule="auto"/>
               <w:rPr>
-                <w:rFonts w:hint="eastAsia"/>
                 <w:color w:val="auto"/>
                 <w:lang w:val="en-US"/>
               </w:rPr>
@@ -8189,7 +8100,6 @@
               <w:spacing w:after="160" w:line="278" w:lineRule="auto"/>
               <w:cnfStyle w:val="000000100000" w:firstRow="0" w:lastRow="0" w:firstColumn="0" w:lastColumn="0" w:oddVBand="0" w:evenVBand="0" w:oddHBand="1" w:evenHBand="0" w:firstRowFirstColumn="0" w:firstRowLastColumn="0" w:lastRowFirstColumn="0" w:lastRowLastColumn="0"/>
               <w:rPr>
-                <w:rFonts w:hint="eastAsia"/>
                 <w:color w:val="auto"/>
                 <w:lang w:val="en-US"/>
               </w:rPr>
@@ -8214,7 +8124,6 @@
             <w:pPr>
               <w:spacing w:after="160" w:line="278" w:lineRule="auto"/>
               <w:rPr>
-                <w:rFonts w:hint="eastAsia"/>
                 <w:color w:val="auto"/>
                 <w:lang w:val="en-US"/>
               </w:rPr>
@@ -8237,7 +8146,6 @@
               <w:spacing w:after="160" w:line="278" w:lineRule="auto"/>
               <w:cnfStyle w:val="000000000000" w:firstRow="0" w:lastRow="0" w:firstColumn="0" w:lastColumn="0" w:oddVBand="0" w:evenVBand="0" w:oddHBand="0" w:evenHBand="0" w:firstRowFirstColumn="0" w:firstRowLastColumn="0" w:lastRowFirstColumn="0" w:lastRowLastColumn="0"/>
               <w:rPr>
-                <w:rFonts w:hint="eastAsia"/>
                 <w:color w:val="auto"/>
                 <w:lang w:val="en-US"/>
               </w:rPr>
@@ -8320,6 +8228,7 @@
     </w:p>
     <w:p>
       <w:pPr>
+        <w:pStyle w:val="NoSpacing"/>
         <w:rPr>
           <w:lang w:val="en-US"/>
         </w:rPr>
@@ -8356,6 +8265,7 @@
     </w:p>
     <w:p>
       <w:pPr>
+        <w:pStyle w:val="NoSpacing"/>
         <w:rPr>
           <w:lang w:val="en-US"/>
         </w:rPr>
@@ -8392,6 +8302,7 @@
     </w:p>
     <w:p>
       <w:pPr>
+        <w:pStyle w:val="NoSpacing"/>
         <w:rPr>
           <w:lang w:val="en-US"/>
         </w:rPr>
@@ -10958,6 +10869,7 @@
   <w:style w:type="character" w:default="1" w:styleId="DefaultParagraphFont">
     <w:name w:val="Default Paragraph Font"/>
     <w:uiPriority w:val="1"/>
+    <w:semiHidden/>
     <w:unhideWhenUsed/>
   </w:style>
   <w:style w:type="table" w:default="1" w:styleId="TableNormal">
@@ -11750,6 +11662,15 @@
       </w:tcPr>
     </w:tblStylePr>
   </w:style>
+  <w:style w:type="paragraph" w:styleId="NoSpacing">
+    <w:name w:val="No Spacing"/>
+    <w:uiPriority w:val="1"/>
+    <w:qFormat/>
+    <w:rsid w:val="00500F47"/>
+    <w:pPr>
+      <w:spacing w:after="0" w:line="240" w:lineRule="auto"/>
+    </w:pPr>
+  </w:style>
 </w:styles>
 </file>
 

</xml_diff>

<commit_message>
Added Use Case and Activity Diagrams
</commit_message>
<xml_diff>
--- a/Project Plan OOSD.docx
+++ b/Project Plan OOSD.docx
@@ -2088,9 +2088,12 @@
     <w:p>
       <w:pPr>
         <w:sectPr>
-          <w:footerReference w:type="even" r:id="rId9"/>
-          <w:footerReference w:type="default" r:id="rId10"/>
-          <w:footerReference w:type="first" r:id="rId11"/>
+          <w:headerReference w:type="even" r:id="rId9"/>
+          <w:headerReference w:type="default" r:id="rId10"/>
+          <w:footerReference w:type="even" r:id="rId11"/>
+          <w:footerReference w:type="default" r:id="rId12"/>
+          <w:headerReference w:type="first" r:id="rId13"/>
+          <w:footerReference w:type="first" r:id="rId14"/>
           <w:pgSz w:w="11906" w:h="16838"/>
           <w:pgMar w:top="1440" w:right="1440" w:bottom="1440" w:left="1440" w:header="708" w:footer="0" w:gutter="0"/>
           <w:pgNumType w:start="1"/>
@@ -2287,7 +2290,7 @@
     <w:p>
       <w:pPr>
         <w:sectPr>
-          <w:footerReference w:type="first" r:id="rId12"/>
+          <w:footerReference w:type="first" r:id="rId15"/>
           <w:pgSz w:w="11906" w:h="16838"/>
           <w:pgMar w:top="1440" w:right="1440" w:bottom="1440" w:left="1440" w:header="708" w:footer="0" w:gutter="0"/>
           <w:pgNumType w:start="1"/>
@@ -6683,15 +6686,7 @@
                 <w:szCs w:val="20"/>
                 <w:lang w:val="en-AU"/>
               </w:rPr>
-              <w:t xml:space="preserve"> </w:t>
-            </w:r>
-            <w:r>
-              <w:rPr>
-                <w:sz w:val="20"/>
-                <w:szCs w:val="20"/>
-                <w:lang w:val="en-AU"/>
-              </w:rPr>
-              <w:t xml:space="preserve">Functional Requirements </w:t>
+              <w:t xml:space="preserve"> Functional Requirements </w:t>
             </w:r>
           </w:p>
         </w:tc>
@@ -7921,21 +7916,11 @@
       <w:r>
         <w:t xml:space="preserve">able </w:t>
       </w:r>
-      <w:r>
-        <w:fldChar w:fldCharType="begin"/>
-      </w:r>
-      <w:r>
-        <w:instrText xml:space="preserve"> SEQ Table \* ARABIC </w:instrText>
-      </w:r>
-      <w:r>
-        <w:fldChar w:fldCharType="separate"/>
-      </w:r>
-      <w:r>
-        <w:t>1</w:t>
-      </w:r>
-      <w:r>
-        <w:fldChar w:fldCharType="end"/>
-      </w:r>
+      <w:fldSimple w:instr=" SEQ Table \* ARABIC ">
+        <w:r>
+          <w:t>1</w:t>
+        </w:r>
+      </w:fldSimple>
       <w:r>
         <w:t xml:space="preserve">. Time Schedule chart. Abbreviations: Alexander Abbosh (AA), Christopher Burrell (CB), Vishva Pandya (VP), Bailey Reeves (BR). </w:t>
       </w:r>
@@ -9789,21 +9774,11 @@
         <w:lastRenderedPageBreak/>
         <w:t xml:space="preserve">Table </w:t>
       </w:r>
-      <w:r>
-        <w:fldChar w:fldCharType="begin"/>
-      </w:r>
-      <w:r>
-        <w:instrText xml:space="preserve"> SEQ Table \* ARABIC </w:instrText>
-      </w:r>
-      <w:r>
-        <w:fldChar w:fldCharType="separate"/>
-      </w:r>
-      <w:r>
-        <w:t>2</w:t>
-      </w:r>
-      <w:r>
-        <w:fldChar w:fldCharType="end"/>
-      </w:r>
+      <w:fldSimple w:instr=" SEQ Table \* ARABIC ">
+        <w:r>
+          <w:t>2</w:t>
+        </w:r>
+      </w:fldSimple>
       <w:r>
         <w:t>. Group Meeting Records. Abbreviations: Alexander Abbosh (AA), Christopher Burrell (CB), Vishva Pandya (VP), Bailey Reeves (BR).</w:t>
       </w:r>
@@ -12234,7 +12209,7 @@
     </w:p>
     <w:tbl>
       <w:tblPr>
-        <w:tblStyle w:val="GridTable6Colorful"/>
+        <w:tblStyle w:val="GridTable6Colourful"/>
         <w:tblW w:w="0" w:type="auto"/>
         <w:tblLook w:val="04A0" w:firstRow="1" w:lastRow="0" w:firstColumn="1" w:lastColumn="0" w:noHBand="0" w:noVBand="1"/>
       </w:tblPr>
@@ -14820,37 +14795,128 @@
       </w:pPr>
       <w:bookmarkStart w:id="17" w:name="_Toc205582903"/>
       <w:r>
+        <w:lastRenderedPageBreak/>
         <w:t>Use Case Diagram</w:t>
       </w:r>
       <w:bookmarkEnd w:id="17"/>
     </w:p>
     <w:p>
-      <w:r>
-        <w:t>Insert use case diagram.</w:t>
-      </w:r>
-    </w:p>
-    <w:p>
       <w:pPr>
         <w:pStyle w:val="NoSpacing"/>
-      </w:pPr>
+        <w:jc w:val="center"/>
+      </w:pPr>
+      <w:r>
+        <w:rPr>
+          <w:noProof/>
+        </w:rPr>
+        <w:drawing>
+          <wp:inline distT="0" distB="0" distL="0" distR="0" wp14:anchorId="161E86F3" wp14:editId="2268482B">
+            <wp:extent cx="6180709" cy="3162300"/>
+            <wp:effectExtent l="0" t="0" r="4445" b="0"/>
+            <wp:docPr id="520756801" name="Picture 5" descr="A diagram of a computer game&#10;&#10;AI-generated content may be incorrect."/>
+            <wp:cNvGraphicFramePr>
+              <a:graphicFrameLocks xmlns:a="http://schemas.openxmlformats.org/drawingml/2006/main" noChangeAspect="1"/>
+            </wp:cNvGraphicFramePr>
+            <a:graphic xmlns:a="http://schemas.openxmlformats.org/drawingml/2006/main">
+              <a:graphicData uri="http://schemas.openxmlformats.org/drawingml/2006/picture">
+                <pic:pic xmlns:pic="http://schemas.openxmlformats.org/drawingml/2006/picture">
+                  <pic:nvPicPr>
+                    <pic:cNvPr id="520756801" name="Picture 5" descr="A diagram of a computer game&#10;&#10;AI-generated content may be incorrect."/>
+                    <pic:cNvPicPr/>
+                  </pic:nvPicPr>
+                  <pic:blipFill>
+                    <a:blip r:embed="rId16">
+                      <a:extLst>
+                        <a:ext uri="{28A0092B-C50C-407E-A947-70E740481C1C}">
+                          <a14:useLocalDpi xmlns:a14="http://schemas.microsoft.com/office/drawing/2010/main" val="0"/>
+                        </a:ext>
+                      </a:extLst>
+                    </a:blip>
+                    <a:stretch>
+                      <a:fillRect/>
+                    </a:stretch>
+                  </pic:blipFill>
+                  <pic:spPr>
+                    <a:xfrm>
+                      <a:off x="0" y="0"/>
+                      <a:ext cx="6209421" cy="3176990"/>
+                    </a:xfrm>
+                    <a:prstGeom prst="rect">
+                      <a:avLst/>
+                    </a:prstGeom>
+                  </pic:spPr>
+                </pic:pic>
+              </a:graphicData>
+            </a:graphic>
+          </wp:inline>
+        </w:drawing>
+      </w:r>
     </w:p>
     <w:p>
       <w:pPr>
         <w:pStyle w:val="Heading2"/>
       </w:pPr>
       <w:bookmarkStart w:id="18" w:name="_Toc205582904"/>
-      <w:r>
-        <w:lastRenderedPageBreak/>
+    </w:p>
+    <w:p>
+      <w:pPr>
+        <w:pStyle w:val="Heading2"/>
+      </w:pPr>
+      <w:r>
         <w:t>Activity Diagram</w:t>
       </w:r>
       <w:bookmarkEnd w:id="18"/>
     </w:p>
     <w:p>
-      <w:r>
-        <w:t>Insert activity diagram from Start New Game to End Game.</w:t>
-      </w:r>
-    </w:p>
-    <w:p>
+      <w:pPr>
+        <w:jc w:val="center"/>
+      </w:pPr>
+      <w:r>
+        <w:rPr>
+          <w:noProof/>
+        </w:rPr>
+        <w:drawing>
+          <wp:inline distT="0" distB="0" distL="0" distR="0" wp14:anchorId="4991326C" wp14:editId="6342CED3">
+            <wp:extent cx="5124450" cy="4452391"/>
+            <wp:effectExtent l="0" t="0" r="0" b="5715"/>
+            <wp:docPr id="1486880220" name="Picture 6" descr="A diagram of a computer game&#10;&#10;AI-generated content may be incorrect."/>
+            <wp:cNvGraphicFramePr>
+              <a:graphicFrameLocks xmlns:a="http://schemas.openxmlformats.org/drawingml/2006/main" noChangeAspect="1"/>
+            </wp:cNvGraphicFramePr>
+            <a:graphic xmlns:a="http://schemas.openxmlformats.org/drawingml/2006/main">
+              <a:graphicData uri="http://schemas.openxmlformats.org/drawingml/2006/picture">
+                <pic:pic xmlns:pic="http://schemas.openxmlformats.org/drawingml/2006/picture">
+                  <pic:nvPicPr>
+                    <pic:cNvPr id="1486880220" name="Picture 6" descr="A diagram of a computer game&#10;&#10;AI-generated content may be incorrect."/>
+                    <pic:cNvPicPr/>
+                  </pic:nvPicPr>
+                  <pic:blipFill>
+                    <a:blip r:embed="rId17">
+                      <a:extLst>
+                        <a:ext uri="{28A0092B-C50C-407E-A947-70E740481C1C}">
+                          <a14:useLocalDpi xmlns:a14="http://schemas.microsoft.com/office/drawing/2010/main" val="0"/>
+                        </a:ext>
+                      </a:extLst>
+                    </a:blip>
+                    <a:stretch>
+                      <a:fillRect/>
+                    </a:stretch>
+                  </pic:blipFill>
+                  <pic:spPr>
+                    <a:xfrm>
+                      <a:off x="0" y="0"/>
+                      <a:ext cx="5134290" cy="4460941"/>
+                    </a:xfrm>
+                    <a:prstGeom prst="rect">
+                      <a:avLst/>
+                    </a:prstGeom>
+                  </pic:spPr>
+                </pic:pic>
+              </a:graphicData>
+            </a:graphic>
+          </wp:inline>
+        </w:drawing>
+      </w:r>
       <w:r>
         <w:br w:type="page"/>
       </w:r>
@@ -15408,6 +15474,36 @@
     </w:p>
   </w:footnote>
 </w:footnotes>
+</file>
+
+<file path=word/header1.xml><?xml version="1.0" encoding="utf-8"?>
+<w:hdr xmlns:wpc="http://schemas.microsoft.com/office/word/2010/wordprocessingCanvas" xmlns:cx="http://schemas.microsoft.com/office/drawing/2014/chartex" xmlns:cx1="http://schemas.microsoft.com/office/drawing/2015/9/8/chartex" xmlns:cx2="http://schemas.microsoft.com/office/drawing/2015/10/21/chartex" xmlns:cx3="http://schemas.microsoft.com/office/drawing/2016/5/9/chartex" xmlns:cx4="http://schemas.microsoft.com/office/drawing/2016/5/10/chartex" xmlns:cx5="http://schemas.microsoft.com/office/drawing/2016/5/11/chartex" xmlns:cx6="http://schemas.microsoft.com/office/drawing/2016/5/12/chartex" xmlns:cx7="http://schemas.microsoft.com/office/drawing/2016/5/13/chartex" xmlns:cx8="http://schemas.microsoft.com/office/drawing/2016/5/14/chartex" xmlns:mc="http://schemas.openxmlformats.org/markup-compatibility/2006" xmlns:aink="http://schemas.microsoft.com/office/drawing/2016/ink" xmlns:am3d="http://schemas.microsoft.com/office/drawing/2017/model3d" xmlns:o="urn:schemas-microsoft-com:office:office" xmlns:oel="http://schemas.microsoft.com/office/2019/extlst" xmlns:r="http://schemas.openxmlformats.org/officeDocument/2006/relationships" xmlns:m="http://schemas.openxmlformats.org/officeDocument/2006/math" xmlns:v="urn:schemas-microsoft-com:vml" xmlns:wp14="http://schemas.microsoft.com/office/word/2010/wordprocessingDrawing" xmlns:wp="http://schemas.openxmlformats.org/drawingml/2006/wordprocessingDrawing" xmlns:w10="urn:schemas-microsoft-com:office:word" xmlns:w="http://schemas.openxmlformats.org/wordprocessingml/2006/main" xmlns:w14="http://schemas.microsoft.com/office/word/2010/wordml" xmlns:w15="http://schemas.microsoft.com/office/word/2012/wordml" xmlns:w16cex="http://schemas.microsoft.com/office/word/2018/wordml/cex" xmlns:w16cid="http://schemas.microsoft.com/office/word/2016/wordml/cid" xmlns:w16="http://schemas.microsoft.com/office/word/2018/wordml" xmlns:w16du="http://schemas.microsoft.com/office/word/2023/wordml/word16du" xmlns:w16sdtdh="http://schemas.microsoft.com/office/word/2020/wordml/sdtdatahash" xmlns:w16sdtfl="http://schemas.microsoft.com/office/word/2024/wordml/sdtformatlock" xmlns:w16se="http://schemas.microsoft.com/office/word/2015/wordml/symex" xmlns:wpg="http://schemas.microsoft.com/office/word/2010/wordprocessingGroup" xmlns:wpi="http://schemas.microsoft.com/office/word/2010/wordprocessingInk" xmlns:wne="http://schemas.microsoft.com/office/word/2006/wordml" xmlns:wps="http://schemas.microsoft.com/office/word/2010/wordprocessingShape" mc:Ignorable="w14 w15 w16se w16cid w16 w16cex w16sdtdh w16sdtfl w16du wp14">
+  <w:p>
+    <w:pPr>
+      <w:pStyle w:val="Header"/>
+    </w:pPr>
+  </w:p>
+</w:hdr>
+</file>
+
+<file path=word/header2.xml><?xml version="1.0" encoding="utf-8"?>
+<w:hdr xmlns:wpc="http://schemas.microsoft.com/office/word/2010/wordprocessingCanvas" xmlns:cx="http://schemas.microsoft.com/office/drawing/2014/chartex" xmlns:cx1="http://schemas.microsoft.com/office/drawing/2015/9/8/chartex" xmlns:cx2="http://schemas.microsoft.com/office/drawing/2015/10/21/chartex" xmlns:cx3="http://schemas.microsoft.com/office/drawing/2016/5/9/chartex" xmlns:cx4="http://schemas.microsoft.com/office/drawing/2016/5/10/chartex" xmlns:cx5="http://schemas.microsoft.com/office/drawing/2016/5/11/chartex" xmlns:cx6="http://schemas.microsoft.com/office/drawing/2016/5/12/chartex" xmlns:cx7="http://schemas.microsoft.com/office/drawing/2016/5/13/chartex" xmlns:cx8="http://schemas.microsoft.com/office/drawing/2016/5/14/chartex" xmlns:mc="http://schemas.openxmlformats.org/markup-compatibility/2006" xmlns:aink="http://schemas.microsoft.com/office/drawing/2016/ink" xmlns:am3d="http://schemas.microsoft.com/office/drawing/2017/model3d" xmlns:o="urn:schemas-microsoft-com:office:office" xmlns:oel="http://schemas.microsoft.com/office/2019/extlst" xmlns:r="http://schemas.openxmlformats.org/officeDocument/2006/relationships" xmlns:m="http://schemas.openxmlformats.org/officeDocument/2006/math" xmlns:v="urn:schemas-microsoft-com:vml" xmlns:wp14="http://schemas.microsoft.com/office/word/2010/wordprocessingDrawing" xmlns:wp="http://schemas.openxmlformats.org/drawingml/2006/wordprocessingDrawing" xmlns:w10="urn:schemas-microsoft-com:office:word" xmlns:w="http://schemas.openxmlformats.org/wordprocessingml/2006/main" xmlns:w14="http://schemas.microsoft.com/office/word/2010/wordml" xmlns:w15="http://schemas.microsoft.com/office/word/2012/wordml" xmlns:w16cex="http://schemas.microsoft.com/office/word/2018/wordml/cex" xmlns:w16cid="http://schemas.microsoft.com/office/word/2016/wordml/cid" xmlns:w16="http://schemas.microsoft.com/office/word/2018/wordml" xmlns:w16du="http://schemas.microsoft.com/office/word/2023/wordml/word16du" xmlns:w16sdtdh="http://schemas.microsoft.com/office/word/2020/wordml/sdtdatahash" xmlns:w16sdtfl="http://schemas.microsoft.com/office/word/2024/wordml/sdtformatlock" xmlns:w16se="http://schemas.microsoft.com/office/word/2015/wordml/symex" xmlns:wpg="http://schemas.microsoft.com/office/word/2010/wordprocessingGroup" xmlns:wpi="http://schemas.microsoft.com/office/word/2010/wordprocessingInk" xmlns:wne="http://schemas.microsoft.com/office/word/2006/wordml" xmlns:wps="http://schemas.microsoft.com/office/word/2010/wordprocessingShape" mc:Ignorable="w14 w15 w16se w16cid w16 w16cex w16sdtdh w16sdtfl w16du wp14">
+  <w:p>
+    <w:pPr>
+      <w:pStyle w:val="Header"/>
+    </w:pPr>
+  </w:p>
+</w:hdr>
+</file>
+
+<file path=word/header3.xml><?xml version="1.0" encoding="utf-8"?>
+<w:hdr xmlns:wpc="http://schemas.microsoft.com/office/word/2010/wordprocessingCanvas" xmlns:cx="http://schemas.microsoft.com/office/drawing/2014/chartex" xmlns:cx1="http://schemas.microsoft.com/office/drawing/2015/9/8/chartex" xmlns:cx2="http://schemas.microsoft.com/office/drawing/2015/10/21/chartex" xmlns:cx3="http://schemas.microsoft.com/office/drawing/2016/5/9/chartex" xmlns:cx4="http://schemas.microsoft.com/office/drawing/2016/5/10/chartex" xmlns:cx5="http://schemas.microsoft.com/office/drawing/2016/5/11/chartex" xmlns:cx6="http://schemas.microsoft.com/office/drawing/2016/5/12/chartex" xmlns:cx7="http://schemas.microsoft.com/office/drawing/2016/5/13/chartex" xmlns:cx8="http://schemas.microsoft.com/office/drawing/2016/5/14/chartex" xmlns:mc="http://schemas.openxmlformats.org/markup-compatibility/2006" xmlns:aink="http://schemas.microsoft.com/office/drawing/2016/ink" xmlns:am3d="http://schemas.microsoft.com/office/drawing/2017/model3d" xmlns:o="urn:schemas-microsoft-com:office:office" xmlns:oel="http://schemas.microsoft.com/office/2019/extlst" xmlns:r="http://schemas.openxmlformats.org/officeDocument/2006/relationships" xmlns:m="http://schemas.openxmlformats.org/officeDocument/2006/math" xmlns:v="urn:schemas-microsoft-com:vml" xmlns:wp14="http://schemas.microsoft.com/office/word/2010/wordprocessingDrawing" xmlns:wp="http://schemas.openxmlformats.org/drawingml/2006/wordprocessingDrawing" xmlns:w10="urn:schemas-microsoft-com:office:word" xmlns:w="http://schemas.openxmlformats.org/wordprocessingml/2006/main" xmlns:w14="http://schemas.microsoft.com/office/word/2010/wordml" xmlns:w15="http://schemas.microsoft.com/office/word/2012/wordml" xmlns:w16cex="http://schemas.microsoft.com/office/word/2018/wordml/cex" xmlns:w16cid="http://schemas.microsoft.com/office/word/2016/wordml/cid" xmlns:w16="http://schemas.microsoft.com/office/word/2018/wordml" xmlns:w16du="http://schemas.microsoft.com/office/word/2023/wordml/word16du" xmlns:w16sdtdh="http://schemas.microsoft.com/office/word/2020/wordml/sdtdatahash" xmlns:w16sdtfl="http://schemas.microsoft.com/office/word/2024/wordml/sdtformatlock" xmlns:w16se="http://schemas.microsoft.com/office/word/2015/wordml/symex" xmlns:wpg="http://schemas.microsoft.com/office/word/2010/wordprocessingGroup" xmlns:wpi="http://schemas.microsoft.com/office/word/2010/wordprocessingInk" xmlns:wne="http://schemas.microsoft.com/office/word/2006/wordml" xmlns:wps="http://schemas.microsoft.com/office/word/2010/wordprocessingShape" mc:Ignorable="w14 w15 w16se w16cid w16 w16cex w16sdtdh w16sdtfl w16du wp14">
+  <w:p>
+    <w:pPr>
+      <w:pStyle w:val="Header"/>
+    </w:pPr>
+  </w:p>
+</w:hdr>
 </file>
 
 <file path=word/numbering.xml><?xml version="1.0" encoding="utf-8"?>
@@ -17444,6 +17540,7 @@
   <w:style w:type="character" w:default="1" w:styleId="DefaultParagraphFont">
     <w:name w:val="Default Paragraph Font"/>
     <w:uiPriority w:val="1"/>
+    <w:semiHidden/>
     <w:unhideWhenUsed/>
   </w:style>
   <w:style w:type="table" w:default="1" w:styleId="TableNormal">
@@ -18164,7 +18261,7 @@
       </w:tcPr>
     </w:tblStylePr>
   </w:style>
-  <w:style w:type="table" w:styleId="GridTable6Colorful">
+  <w:style w:type="table" w:styleId="GridTable6Colourful">
     <w:name w:val="Grid Table 6 Colorful"/>
     <w:basedOn w:val="TableNormal"/>
     <w:uiPriority w:val="51"/>

</xml_diff>